<commit_message>
incorporating figures and tables
</commit_message>
<xml_diff>
--- a/inst/manuscript/template.docx
+++ b/inst/manuscript/template.docx
@@ -85,10 +85,7 @@
         <w:pStyle w:val="FirstParagraph"/>
       </w:pPr>
       <w:r>
-        <w:t>T</w:t>
-      </w:r>
-      <w:r>
-        <w:t xml:space="preserve">his is an R Markdown document. Markdown is a simple formatting syntax for authoring HTML, PDF, and MS Word documents. For more details on using R Markdown see </w:t>
+        <w:t xml:space="preserve">This is an R Markdown document. Markdown is a simple formatting syntax for authoring HTML, PDF, and MS Word documents. For more details on using R Markdown see </w:t>
       </w:r>
       <w:hyperlink r:id="rId7">
         <w:r>
@@ -139,13 +136,7 @@
         <w:rPr>
           <w:rStyle w:val="FunctionTok"/>
         </w:rPr>
-        <w:t>s</w:t>
-      </w:r>
-      <w:r>
-        <w:rPr>
-          <w:rStyle w:val="FunctionTok"/>
-        </w:rPr>
-        <w:t>ummary</w:t>
+        <w:t>summary</w:t>
       </w:r>
       <w:r>
         <w:rPr>
@@ -171,13 +162,7 @@
         <w:rPr>
           <w:rStyle w:val="VerbatimChar"/>
         </w:rPr>
-        <w:t>##  Min.   : 4.0   Min.</w:t>
-      </w:r>
-      <w:r>
-        <w:rPr>
-          <w:rStyle w:val="VerbatimChar"/>
-        </w:rPr>
-        <w:t xml:space="preserve">   :  2.00  </w:t>
+        <w:t xml:space="preserve">##  Min.   : 4.0   Min.   :  2.00  </w:t>
       </w:r>
       <w:r>
         <w:br/>
@@ -304,10 +289,7 @@
         <w:pStyle w:val="BodyText"/>
       </w:pPr>
       <w:r>
-        <w:t>Note tha</w:t>
-      </w:r>
-      <w:r>
-        <w:t xml:space="preserve">t the </w:t>
+        <w:t xml:space="preserve">Note that the </w:t>
       </w:r>
       <w:r>
         <w:rPr>
@@ -381,7 +363,7 @@
   <w:abstractNum w:abstractNumId="0" w15:restartNumberingAfterBreak="0">
     <w:nsid w:val="FFFFFF7C"/>
     <w:multiLevelType w:val="singleLevel"/>
-    <w:tmpl w:val="19AE73D4"/>
+    <w:tmpl w:val="D88639DC"/>
     <w:lvl w:ilvl="0">
       <w:start w:val="1"/>
       <w:numFmt w:val="decimal"/>
@@ -398,7 +380,7 @@
   <w:abstractNum w:abstractNumId="1" w15:restartNumberingAfterBreak="0">
     <w:nsid w:val="FFFFFF7D"/>
     <w:multiLevelType w:val="singleLevel"/>
-    <w:tmpl w:val="FA646A86"/>
+    <w:tmpl w:val="3376B38A"/>
     <w:lvl w:ilvl="0">
       <w:start w:val="1"/>
       <w:numFmt w:val="decimal"/>
@@ -415,7 +397,7 @@
   <w:abstractNum w:abstractNumId="2" w15:restartNumberingAfterBreak="0">
     <w:nsid w:val="FFFFFF7E"/>
     <w:multiLevelType w:val="singleLevel"/>
-    <w:tmpl w:val="F0FA58FE"/>
+    <w:tmpl w:val="5704C826"/>
     <w:lvl w:ilvl="0">
       <w:start w:val="1"/>
       <w:numFmt w:val="decimal"/>
@@ -432,7 +414,7 @@
   <w:abstractNum w:abstractNumId="3" w15:restartNumberingAfterBreak="0">
     <w:nsid w:val="FFFFFF7F"/>
     <w:multiLevelType w:val="singleLevel"/>
-    <w:tmpl w:val="A0FC8BD6"/>
+    <w:tmpl w:val="107A9520"/>
     <w:lvl w:ilvl="0">
       <w:start w:val="1"/>
       <w:numFmt w:val="decimal"/>
@@ -449,7 +431,7 @@
   <w:abstractNum w:abstractNumId="4" w15:restartNumberingAfterBreak="0">
     <w:nsid w:val="FFFFFF80"/>
     <w:multiLevelType w:val="singleLevel"/>
-    <w:tmpl w:val="20FCD55C"/>
+    <w:tmpl w:val="AD90E6A8"/>
     <w:lvl w:ilvl="0">
       <w:start w:val="1"/>
       <w:numFmt w:val="bullet"/>
@@ -469,7 +451,7 @@
   <w:abstractNum w:abstractNumId="5" w15:restartNumberingAfterBreak="0">
     <w:nsid w:val="FFFFFF81"/>
     <w:multiLevelType w:val="singleLevel"/>
-    <w:tmpl w:val="EAB24C20"/>
+    <w:tmpl w:val="69428D3C"/>
     <w:lvl w:ilvl="0">
       <w:start w:val="1"/>
       <w:numFmt w:val="bullet"/>
@@ -489,7 +471,7 @@
   <w:abstractNum w:abstractNumId="6" w15:restartNumberingAfterBreak="0">
     <w:nsid w:val="FFFFFF82"/>
     <w:multiLevelType w:val="singleLevel"/>
-    <w:tmpl w:val="F0EC1FC2"/>
+    <w:tmpl w:val="D2989194"/>
     <w:lvl w:ilvl="0">
       <w:start w:val="1"/>
       <w:numFmt w:val="bullet"/>
@@ -509,7 +491,7 @@
   <w:abstractNum w:abstractNumId="7" w15:restartNumberingAfterBreak="0">
     <w:nsid w:val="FFFFFF83"/>
     <w:multiLevelType w:val="singleLevel"/>
-    <w:tmpl w:val="D23837F2"/>
+    <w:tmpl w:val="4D30A724"/>
     <w:lvl w:ilvl="0">
       <w:start w:val="1"/>
       <w:numFmt w:val="bullet"/>
@@ -529,7 +511,7 @@
   <w:abstractNum w:abstractNumId="8" w15:restartNumberingAfterBreak="0">
     <w:nsid w:val="FFFFFF88"/>
     <w:multiLevelType w:val="singleLevel"/>
-    <w:tmpl w:val="DFC40176"/>
+    <w:tmpl w:val="749CFEE8"/>
     <w:lvl w:ilvl="0">
       <w:start w:val="1"/>
       <w:numFmt w:val="decimal"/>
@@ -546,7 +528,7 @@
   <w:abstractNum w:abstractNumId="9" w15:restartNumberingAfterBreak="0">
     <w:nsid w:val="FFFFFF89"/>
     <w:multiLevelType w:val="singleLevel"/>
-    <w:tmpl w:val="8ADCB466"/>
+    <w:tmpl w:val="B8761ABE"/>
     <w:lvl w:ilvl="0">
       <w:start w:val="1"/>
       <w:numFmt w:val="bullet"/>
@@ -831,6 +813,13 @@
     <w:lsdException w:name="Placeholder Text" w:semiHidden="1"/>
     <w:lsdException w:name="Light Shading"/>
     <w:lsdException w:name="Light List"/>
+    <w:lsdException w:name="Light Grid"/>
+    <w:lsdException w:name="Medium Shading 1"/>
+    <w:lsdException w:name="Medium Shading 2"/>
+    <w:lsdException w:name="Medium List 1"/>
+    <w:lsdException w:name="Medium List 2"/>
+    <w:lsdException w:name="Medium Grid 1"/>
+    <w:lsdException w:name="Medium Grid 2"/>
     <w:lsdException w:name="Medium Grid 3"/>
     <w:lsdException w:name="Dark List"/>
     <w:lsdException w:name="Colorful Shading"/>
@@ -1216,6 +1205,7 @@
   <w:style w:type="character" w:default="1" w:styleId="DefaultParagraphFont">
     <w:name w:val="Default Paragraph Font"/>
     <w:uiPriority w:val="1"/>
+    <w:semiHidden/>
     <w:unhideWhenUsed/>
   </w:style>
   <w:style w:type="table" w:default="1" w:styleId="TableNormal">
@@ -1429,10 +1419,19 @@
   <w:style w:type="paragraph" w:customStyle="1" w:styleId="ImageCaption">
     <w:name w:val="Image Caption"/>
     <w:basedOn w:val="Caption"/>
+    <w:rsid w:val="00663598"/>
+    <w:rPr>
+      <w:i w:val="0"/>
+      <w:sz w:val="18"/>
+    </w:rPr>
   </w:style>
   <w:style w:type="paragraph" w:customStyle="1" w:styleId="Figure">
     <w:name w:val="Figure"/>
     <w:basedOn w:val="Normal"/>
+    <w:rsid w:val="00663598"/>
+    <w:pPr>
+      <w:jc w:val="center"/>
+    </w:pPr>
   </w:style>
   <w:style w:type="paragraph" w:customStyle="1" w:styleId="CaptionedFigure">
     <w:name w:val="Captioned Figure"/>

</xml_diff>

<commit_message>
finish up rough draft of manuscript
</commit_message>
<xml_diff>
--- a/inst/manuscript/template.docx
+++ b/inst/manuscript/template.docx
@@ -363,7 +363,7 @@
   <w:abstractNum w:abstractNumId="0" w15:restartNumberingAfterBreak="0">
     <w:nsid w:val="FFFFFF7C"/>
     <w:multiLevelType w:val="singleLevel"/>
-    <w:tmpl w:val="1C740B0A"/>
+    <w:tmpl w:val="C7269108"/>
     <w:lvl w:ilvl="0">
       <w:start w:val="1"/>
       <w:numFmt w:val="decimal"/>
@@ -380,7 +380,7 @@
   <w:abstractNum w:abstractNumId="1" w15:restartNumberingAfterBreak="0">
     <w:nsid w:val="FFFFFF7D"/>
     <w:multiLevelType w:val="singleLevel"/>
-    <w:tmpl w:val="CF6E6500"/>
+    <w:tmpl w:val="7DA804E0"/>
     <w:lvl w:ilvl="0">
       <w:start w:val="1"/>
       <w:numFmt w:val="decimal"/>
@@ -397,7 +397,7 @@
   <w:abstractNum w:abstractNumId="2" w15:restartNumberingAfterBreak="0">
     <w:nsid w:val="FFFFFF7E"/>
     <w:multiLevelType w:val="singleLevel"/>
-    <w:tmpl w:val="21506BEC"/>
+    <w:tmpl w:val="5C9419D6"/>
     <w:lvl w:ilvl="0">
       <w:start w:val="1"/>
       <w:numFmt w:val="decimal"/>
@@ -414,7 +414,7 @@
   <w:abstractNum w:abstractNumId="3" w15:restartNumberingAfterBreak="0">
     <w:nsid w:val="FFFFFF7F"/>
     <w:multiLevelType w:val="singleLevel"/>
-    <w:tmpl w:val="DC80AE64"/>
+    <w:tmpl w:val="85A20C34"/>
     <w:lvl w:ilvl="0">
       <w:start w:val="1"/>
       <w:numFmt w:val="decimal"/>
@@ -431,7 +431,7 @@
   <w:abstractNum w:abstractNumId="4" w15:restartNumberingAfterBreak="0">
     <w:nsid w:val="FFFFFF80"/>
     <w:multiLevelType w:val="singleLevel"/>
-    <w:tmpl w:val="4F64036E"/>
+    <w:tmpl w:val="DBCCA0DE"/>
     <w:lvl w:ilvl="0">
       <w:start w:val="1"/>
       <w:numFmt w:val="bullet"/>
@@ -451,7 +451,7 @@
   <w:abstractNum w:abstractNumId="5" w15:restartNumberingAfterBreak="0">
     <w:nsid w:val="FFFFFF81"/>
     <w:multiLevelType w:val="singleLevel"/>
-    <w:tmpl w:val="04E400A8"/>
+    <w:tmpl w:val="0A9EAEC6"/>
     <w:lvl w:ilvl="0">
       <w:start w:val="1"/>
       <w:numFmt w:val="bullet"/>
@@ -471,7 +471,7 @@
   <w:abstractNum w:abstractNumId="6" w15:restartNumberingAfterBreak="0">
     <w:nsid w:val="FFFFFF82"/>
     <w:multiLevelType w:val="singleLevel"/>
-    <w:tmpl w:val="7304D5CE"/>
+    <w:tmpl w:val="70D29C50"/>
     <w:lvl w:ilvl="0">
       <w:start w:val="1"/>
       <w:numFmt w:val="bullet"/>
@@ -491,7 +491,7 @@
   <w:abstractNum w:abstractNumId="7" w15:restartNumberingAfterBreak="0">
     <w:nsid w:val="FFFFFF83"/>
     <w:multiLevelType w:val="singleLevel"/>
-    <w:tmpl w:val="F7562BB8"/>
+    <w:tmpl w:val="2E6A18BA"/>
     <w:lvl w:ilvl="0">
       <w:start w:val="1"/>
       <w:numFmt w:val="bullet"/>
@@ -511,7 +511,7 @@
   <w:abstractNum w:abstractNumId="8" w15:restartNumberingAfterBreak="0">
     <w:nsid w:val="FFFFFF88"/>
     <w:multiLevelType w:val="singleLevel"/>
-    <w:tmpl w:val="E842B1BE"/>
+    <w:tmpl w:val="99AA9C7C"/>
     <w:lvl w:ilvl="0">
       <w:start w:val="1"/>
       <w:numFmt w:val="decimal"/>
@@ -528,7 +528,7 @@
   <w:abstractNum w:abstractNumId="9" w15:restartNumberingAfterBreak="0">
     <w:nsid w:val="FFFFFF89"/>
     <w:multiLevelType w:val="singleLevel"/>
-    <w:tmpl w:val="B3AC46F0"/>
+    <w:tmpl w:val="167AA91A"/>
     <w:lvl w:ilvl="0">
       <w:start w:val="1"/>
       <w:numFmt w:val="bullet"/>
@@ -1016,7 +1016,10 @@
   <w:style w:type="paragraph" w:default="1" w:styleId="Normal">
     <w:name w:val="Normal"/>
     <w:qFormat/>
-    <w:rsid w:val="00681772"/>
+    <w:rsid w:val="00E10290"/>
+    <w:pPr>
+      <w:spacing w:line="360" w:lineRule="auto"/>
+    </w:pPr>
     <w:rPr>
       <w:rFonts w:asciiTheme="majorHAnsi" w:hAnsiTheme="majorHAnsi"/>
       <w:sz w:val="22"/>
@@ -1405,11 +1408,12 @@
     <w:name w:val="caption"/>
     <w:basedOn w:val="Normal"/>
     <w:link w:val="CaptionChar"/>
+    <w:rsid w:val="00300B28"/>
     <w:pPr>
       <w:spacing w:after="120"/>
     </w:pPr>
     <w:rPr>
-      <w:i/>
+      <w:b/>
     </w:rPr>
   </w:style>
   <w:style w:type="paragraph" w:customStyle="1" w:styleId="TableCaption">
@@ -1422,9 +1426,12 @@
   <w:style w:type="paragraph" w:customStyle="1" w:styleId="ImageCaption">
     <w:name w:val="Image Caption"/>
     <w:basedOn w:val="Caption"/>
-    <w:rsid w:val="00663598"/>
-    <w:rPr>
-      <w:i w:val="0"/>
+    <w:rsid w:val="0014005A"/>
+    <w:pPr>
+      <w:spacing w:line="240" w:lineRule="auto"/>
+    </w:pPr>
+    <w:rPr>
+      <w:b w:val="0"/>
       <w:sz w:val="18"/>
     </w:rPr>
   </w:style>
@@ -1447,6 +1454,12 @@
     <w:name w:val="Caption Char"/>
     <w:basedOn w:val="DefaultParagraphFont"/>
     <w:link w:val="Caption"/>
+    <w:rsid w:val="00300B28"/>
+    <w:rPr>
+      <w:rFonts w:asciiTheme="majorHAnsi" w:hAnsiTheme="majorHAnsi"/>
+      <w:b/>
+      <w:sz w:val="22"/>
+    </w:rPr>
   </w:style>
   <w:style w:type="character" w:customStyle="1" w:styleId="VerbatimChar">
     <w:name w:val="Verbatim Char"/>
@@ -1454,25 +1467,38 @@
     <w:link w:val="SourceCode"/>
     <w:rPr>
       <w:rFonts w:ascii="Consolas" w:hAnsi="Consolas"/>
+      <w:b/>
       <w:sz w:val="22"/>
     </w:rPr>
   </w:style>
   <w:style w:type="character" w:customStyle="1" w:styleId="SectionNumber">
     <w:name w:val="Section Number"/>
     <w:basedOn w:val="CaptionChar"/>
+    <w:rPr>
+      <w:rFonts w:asciiTheme="majorHAnsi" w:hAnsiTheme="majorHAnsi"/>
+      <w:b/>
+      <w:sz w:val="22"/>
+    </w:rPr>
   </w:style>
   <w:style w:type="character" w:styleId="FootnoteReference">
     <w:name w:val="footnote reference"/>
     <w:basedOn w:val="CaptionChar"/>
     <w:rPr>
+      <w:rFonts w:asciiTheme="majorHAnsi" w:hAnsiTheme="majorHAnsi"/>
+      <w:b/>
+      <w:sz w:val="22"/>
       <w:vertAlign w:val="superscript"/>
     </w:rPr>
   </w:style>
   <w:style w:type="character" w:styleId="Hyperlink">
     <w:name w:val="Hyperlink"/>
     <w:basedOn w:val="CaptionChar"/>
-    <w:rPr>
-      <w:color w:val="4F81BD" w:themeColor="accent1"/>
+    <w:rsid w:val="003F6A90"/>
+    <w:rPr>
+      <w:rFonts w:asciiTheme="majorHAnsi" w:hAnsiTheme="majorHAnsi"/>
+      <w:b/>
+      <w:color w:val="943634" w:themeColor="accent2" w:themeShade="BF"/>
+      <w:sz w:val="22"/>
     </w:rPr>
   </w:style>
   <w:style w:type="paragraph" w:styleId="TOCHeading">
@@ -1506,7 +1532,7 @@
     <w:basedOn w:val="VerbatimChar"/>
     <w:rPr>
       <w:rFonts w:ascii="Consolas" w:hAnsi="Consolas"/>
-      <w:b/>
+      <w:b w:val="0"/>
       <w:color w:val="204A87"/>
       <w:sz w:val="22"/>
       <w:shd w:val="clear" w:color="auto" w:fill="F8F8F8"/>
@@ -1517,6 +1543,7 @@
     <w:basedOn w:val="VerbatimChar"/>
     <w:rPr>
       <w:rFonts w:ascii="Consolas" w:hAnsi="Consolas"/>
+      <w:b/>
       <w:color w:val="204A87"/>
       <w:sz w:val="22"/>
       <w:shd w:val="clear" w:color="auto" w:fill="F8F8F8"/>
@@ -1527,6 +1554,7 @@
     <w:basedOn w:val="VerbatimChar"/>
     <w:rPr>
       <w:rFonts w:ascii="Consolas" w:hAnsi="Consolas"/>
+      <w:b/>
       <w:color w:val="0000CF"/>
       <w:sz w:val="22"/>
       <w:shd w:val="clear" w:color="auto" w:fill="F8F8F8"/>
@@ -1537,6 +1565,7 @@
     <w:basedOn w:val="VerbatimChar"/>
     <w:rPr>
       <w:rFonts w:ascii="Consolas" w:hAnsi="Consolas"/>
+      <w:b/>
       <w:color w:val="0000CF"/>
       <w:sz w:val="22"/>
       <w:shd w:val="clear" w:color="auto" w:fill="F8F8F8"/>
@@ -1547,6 +1576,7 @@
     <w:basedOn w:val="VerbatimChar"/>
     <w:rPr>
       <w:rFonts w:ascii="Consolas" w:hAnsi="Consolas"/>
+      <w:b/>
       <w:color w:val="0000CF"/>
       <w:sz w:val="22"/>
       <w:shd w:val="clear" w:color="auto" w:fill="F8F8F8"/>
@@ -1557,6 +1587,7 @@
     <w:basedOn w:val="VerbatimChar"/>
     <w:rPr>
       <w:rFonts w:ascii="Consolas" w:hAnsi="Consolas"/>
+      <w:b/>
       <w:color w:val="000000"/>
       <w:sz w:val="22"/>
       <w:shd w:val="clear" w:color="auto" w:fill="F8F8F8"/>
@@ -1567,6 +1598,7 @@
     <w:basedOn w:val="VerbatimChar"/>
     <w:rPr>
       <w:rFonts w:ascii="Consolas" w:hAnsi="Consolas"/>
+      <w:b/>
       <w:color w:val="4E9A06"/>
       <w:sz w:val="22"/>
       <w:shd w:val="clear" w:color="auto" w:fill="F8F8F8"/>
@@ -1577,6 +1609,7 @@
     <w:basedOn w:val="VerbatimChar"/>
     <w:rPr>
       <w:rFonts w:ascii="Consolas" w:hAnsi="Consolas"/>
+      <w:b/>
       <w:color w:val="000000"/>
       <w:sz w:val="22"/>
       <w:shd w:val="clear" w:color="auto" w:fill="F8F8F8"/>
@@ -1587,6 +1620,7 @@
     <w:basedOn w:val="VerbatimChar"/>
     <w:rPr>
       <w:rFonts w:ascii="Consolas" w:hAnsi="Consolas"/>
+      <w:b/>
       <w:color w:val="4E9A06"/>
       <w:sz w:val="22"/>
       <w:shd w:val="clear" w:color="auto" w:fill="F8F8F8"/>
@@ -1597,6 +1631,7 @@
     <w:basedOn w:val="VerbatimChar"/>
     <w:rPr>
       <w:rFonts w:ascii="Consolas" w:hAnsi="Consolas"/>
+      <w:b/>
       <w:color w:val="4E9A06"/>
       <w:sz w:val="22"/>
       <w:shd w:val="clear" w:color="auto" w:fill="F8F8F8"/>
@@ -1607,6 +1642,7 @@
     <w:basedOn w:val="VerbatimChar"/>
     <w:rPr>
       <w:rFonts w:ascii="Consolas" w:hAnsi="Consolas"/>
+      <w:b/>
       <w:color w:val="4E9A06"/>
       <w:sz w:val="22"/>
       <w:shd w:val="clear" w:color="auto" w:fill="F8F8F8"/>
@@ -1617,6 +1653,7 @@
     <w:basedOn w:val="VerbatimChar"/>
     <w:rPr>
       <w:rFonts w:ascii="Consolas" w:hAnsi="Consolas"/>
+      <w:b/>
       <w:sz w:val="22"/>
       <w:shd w:val="clear" w:color="auto" w:fill="F8F8F8"/>
     </w:rPr>
@@ -1626,6 +1663,7 @@
     <w:basedOn w:val="VerbatimChar"/>
     <w:rPr>
       <w:rFonts w:ascii="Consolas" w:hAnsi="Consolas"/>
+      <w:b/>
       <w:i/>
       <w:color w:val="8F5902"/>
       <w:sz w:val="22"/>
@@ -1637,7 +1675,7 @@
     <w:basedOn w:val="VerbatimChar"/>
     <w:rPr>
       <w:rFonts w:ascii="Consolas" w:hAnsi="Consolas"/>
-      <w:b/>
+      <w:b w:val="0"/>
       <w:i/>
       <w:color w:val="8F5902"/>
       <w:sz w:val="22"/>
@@ -1649,7 +1687,7 @@
     <w:basedOn w:val="VerbatimChar"/>
     <w:rPr>
       <w:rFonts w:ascii="Consolas" w:hAnsi="Consolas"/>
-      <w:b/>
+      <w:b w:val="0"/>
       <w:i/>
       <w:color w:val="8F5902"/>
       <w:sz w:val="22"/>
@@ -1661,7 +1699,7 @@
     <w:basedOn w:val="VerbatimChar"/>
     <w:rPr>
       <w:rFonts w:ascii="Consolas" w:hAnsi="Consolas"/>
-      <w:b/>
+      <w:b w:val="0"/>
       <w:i/>
       <w:color w:val="8F5902"/>
       <w:sz w:val="22"/>
@@ -1673,6 +1711,7 @@
     <w:basedOn w:val="VerbatimChar"/>
     <w:rPr>
       <w:rFonts w:ascii="Consolas" w:hAnsi="Consolas"/>
+      <w:b/>
       <w:color w:val="8F5902"/>
       <w:sz w:val="22"/>
       <w:shd w:val="clear" w:color="auto" w:fill="F8F8F8"/>
@@ -1683,6 +1722,7 @@
     <w:basedOn w:val="VerbatimChar"/>
     <w:rPr>
       <w:rFonts w:ascii="Consolas" w:hAnsi="Consolas"/>
+      <w:b/>
       <w:color w:val="000000"/>
       <w:sz w:val="22"/>
       <w:shd w:val="clear" w:color="auto" w:fill="F8F8F8"/>
@@ -1693,6 +1733,7 @@
     <w:basedOn w:val="VerbatimChar"/>
     <w:rPr>
       <w:rFonts w:ascii="Consolas" w:hAnsi="Consolas"/>
+      <w:b/>
       <w:color w:val="000000"/>
       <w:sz w:val="22"/>
       <w:shd w:val="clear" w:color="auto" w:fill="F8F8F8"/>
@@ -1703,7 +1744,7 @@
     <w:basedOn w:val="VerbatimChar"/>
     <w:rPr>
       <w:rFonts w:ascii="Consolas" w:hAnsi="Consolas"/>
-      <w:b/>
+      <w:b w:val="0"/>
       <w:color w:val="204A87"/>
       <w:sz w:val="22"/>
       <w:shd w:val="clear" w:color="auto" w:fill="F8F8F8"/>
@@ -1714,7 +1755,7 @@
     <w:basedOn w:val="VerbatimChar"/>
     <w:rPr>
       <w:rFonts w:ascii="Consolas" w:hAnsi="Consolas"/>
-      <w:b/>
+      <w:b w:val="0"/>
       <w:color w:val="CE5C00"/>
       <w:sz w:val="22"/>
       <w:shd w:val="clear" w:color="auto" w:fill="F8F8F8"/>
@@ -1725,6 +1766,7 @@
     <w:basedOn w:val="VerbatimChar"/>
     <w:rPr>
       <w:rFonts w:ascii="Consolas" w:hAnsi="Consolas"/>
+      <w:b/>
       <w:sz w:val="22"/>
       <w:shd w:val="clear" w:color="auto" w:fill="F8F8F8"/>
     </w:rPr>
@@ -1734,6 +1776,7 @@
     <w:basedOn w:val="VerbatimChar"/>
     <w:rPr>
       <w:rFonts w:ascii="Consolas" w:hAnsi="Consolas"/>
+      <w:b/>
       <w:sz w:val="22"/>
       <w:shd w:val="clear" w:color="auto" w:fill="F8F8F8"/>
     </w:rPr>
@@ -1743,6 +1786,7 @@
     <w:basedOn w:val="VerbatimChar"/>
     <w:rPr>
       <w:rFonts w:ascii="Consolas" w:hAnsi="Consolas"/>
+      <w:b/>
       <w:i/>
       <w:color w:val="8F5902"/>
       <w:sz w:val="22"/>
@@ -1754,6 +1798,7 @@
     <w:basedOn w:val="VerbatimChar"/>
     <w:rPr>
       <w:rFonts w:ascii="Consolas" w:hAnsi="Consolas"/>
+      <w:b/>
       <w:color w:val="C4A000"/>
       <w:sz w:val="22"/>
       <w:shd w:val="clear" w:color="auto" w:fill="F8F8F8"/>
@@ -1764,6 +1809,7 @@
     <w:basedOn w:val="VerbatimChar"/>
     <w:rPr>
       <w:rFonts w:ascii="Consolas" w:hAnsi="Consolas"/>
+      <w:b/>
       <w:sz w:val="22"/>
       <w:shd w:val="clear" w:color="auto" w:fill="F8F8F8"/>
     </w:rPr>
@@ -1773,7 +1819,7 @@
     <w:basedOn w:val="VerbatimChar"/>
     <w:rPr>
       <w:rFonts w:ascii="Consolas" w:hAnsi="Consolas"/>
-      <w:b/>
+      <w:b w:val="0"/>
       <w:i/>
       <w:color w:val="8F5902"/>
       <w:sz w:val="22"/>
@@ -1785,7 +1831,7 @@
     <w:basedOn w:val="VerbatimChar"/>
     <w:rPr>
       <w:rFonts w:ascii="Consolas" w:hAnsi="Consolas"/>
-      <w:b/>
+      <w:b w:val="0"/>
       <w:i/>
       <w:color w:val="8F5902"/>
       <w:sz w:val="22"/>
@@ -1797,6 +1843,7 @@
     <w:basedOn w:val="VerbatimChar"/>
     <w:rPr>
       <w:rFonts w:ascii="Consolas" w:hAnsi="Consolas"/>
+      <w:b/>
       <w:color w:val="EF2929"/>
       <w:sz w:val="22"/>
       <w:shd w:val="clear" w:color="auto" w:fill="F8F8F8"/>
@@ -1807,7 +1854,7 @@
     <w:basedOn w:val="VerbatimChar"/>
     <w:rPr>
       <w:rFonts w:ascii="Consolas" w:hAnsi="Consolas"/>
-      <w:b/>
+      <w:b w:val="0"/>
       <w:color w:val="A40000"/>
       <w:sz w:val="22"/>
       <w:shd w:val="clear" w:color="auto" w:fill="F8F8F8"/>
@@ -1818,6 +1865,7 @@
     <w:basedOn w:val="VerbatimChar"/>
     <w:rPr>
       <w:rFonts w:ascii="Consolas" w:hAnsi="Consolas"/>
+      <w:b/>
       <w:sz w:val="22"/>
       <w:shd w:val="clear" w:color="auto" w:fill="F8F8F8"/>
     </w:rPr>

</xml_diff>